<commit_message>
Añadir parte 2 a pdf
</commit_message>
<xml_diff>
--- a/Actividad3.docx
+++ b/Actividad3.docx
@@ -54,19 +54,7 @@
         <w:rPr>
           <w:lang w:val="es-MX"/>
         </w:rPr>
-        <w:t xml:space="preserve">Actividad </w:t>
-      </w:r>
-      <w:r>
-        <w:rPr>
-          <w:lang w:val="es-MX"/>
-        </w:rPr>
-        <w:t>3</w:t>
-      </w:r>
-      <w:r>
-        <w:rPr>
-          <w:lang w:val="es-MX"/>
-        </w:rPr>
-        <w:t>: Individual – Valor 10%</w:t>
+        <w:t>Actividad 3: Individual – Valor 10%</w:t>
       </w:r>
     </w:p>
     <w:p/>
@@ -91,6 +79,11 @@
     <w:p/>
     <w:p>
       <w:r>
+        <w:t>Parte 1:</w:t>
+      </w:r>
+    </w:p>
+    <w:p>
+      <w:r>
         <w:t xml:space="preserve">Capítulo 3: Estructura secuencial </w:t>
       </w:r>
     </w:p>
@@ -106,6 +99,9 @@
     </w:p>
     <w:p>
       <w:r>
+        <w:rPr>
+          <w:noProof/>
+        </w:rPr>
         <w:drawing>
           <wp:inline distT="0" distB="0" distL="0" distR="0" wp14:anchorId="42D01CEA" wp14:editId="365FCAF9">
             <wp:extent cx="2571750" cy="955079"/>
@@ -150,6 +146,9 @@
     </w:p>
     <w:p>
       <w:r>
+        <w:rPr>
+          <w:noProof/>
+        </w:rPr>
         <w:drawing>
           <wp:inline distT="0" distB="0" distL="0" distR="0" wp14:anchorId="593A4F02" wp14:editId="39B5DD2B">
             <wp:extent cx="2520950" cy="1136203"/>
@@ -204,6 +203,9 @@
     </w:p>
     <w:p>
       <w:r>
+        <w:rPr>
+          <w:noProof/>
+        </w:rPr>
         <w:drawing>
           <wp:inline distT="0" distB="0" distL="0" distR="0" wp14:anchorId="53B3D612" wp14:editId="3FDEB3EC">
             <wp:extent cx="2471383" cy="1063555"/>
@@ -243,12 +245,15 @@
     </w:p>
     <w:p>
       <w:r>
+        <w:lastRenderedPageBreak/>
         <w:t>10:</w:t>
       </w:r>
     </w:p>
     <w:p>
       <w:r>
-        <w:lastRenderedPageBreak/>
+        <w:rPr>
+          <w:noProof/>
+        </w:rPr>
         <w:drawing>
           <wp:inline distT="0" distB="0" distL="0" distR="0" wp14:anchorId="4E978AA5" wp14:editId="28F4D2B0">
             <wp:extent cx="2571750" cy="855682"/>
@@ -301,6 +306,9 @@
     </w:p>
     <w:p>
       <w:r>
+        <w:rPr>
+          <w:noProof/>
+        </w:rPr>
         <w:drawing>
           <wp:inline distT="0" distB="0" distL="0" distR="0" wp14:anchorId="5F98DAFA" wp14:editId="12D2354F">
             <wp:extent cx="2762322" cy="898525"/>
@@ -344,6 +352,9 @@
     </w:p>
     <w:p>
       <w:r>
+        <w:rPr>
+          <w:noProof/>
+        </w:rPr>
         <w:drawing>
           <wp:inline distT="0" distB="0" distL="0" distR="0" wp14:anchorId="7BBE8A7A" wp14:editId="6C77405B">
             <wp:extent cx="2706098" cy="1117600"/>
@@ -382,6 +393,50 @@
       </w:r>
     </w:p>
     <w:p/>
+    <w:p>
+      <w:r>
+        <w:t>Parte 2:</w:t>
+      </w:r>
+    </w:p>
+    <w:p>
+      <w:r>
+        <w:drawing>
+          <wp:inline distT="0" distB="0" distL="0" distR="0" wp14:anchorId="2090EF12" wp14:editId="4E0D19AD">
+            <wp:extent cx="3803997" cy="977900"/>
+            <wp:effectExtent l="0" t="0" r="6350" b="0"/>
+            <wp:docPr id="1014818803" name="Imagen 1" descr="Interfaz de usuario gráfica, Aplicación&#10;&#10;Descripción generada automáticamente"/>
+            <wp:cNvGraphicFramePr>
+              <a:graphicFrameLocks xmlns:a="http://schemas.openxmlformats.org/drawingml/2006/main" noChangeAspect="1"/>
+            </wp:cNvGraphicFramePr>
+            <a:graphic xmlns:a="http://schemas.openxmlformats.org/drawingml/2006/main">
+              <a:graphicData uri="http://schemas.openxmlformats.org/drawingml/2006/picture">
+                <pic:pic xmlns:pic="http://schemas.openxmlformats.org/drawingml/2006/picture">
+                  <pic:nvPicPr>
+                    <pic:cNvPr id="1014818803" name="Imagen 1" descr="Interfaz de usuario gráfica, Aplicación&#10;&#10;Descripción generada automáticamente"/>
+                    <pic:cNvPicPr/>
+                  </pic:nvPicPr>
+                  <pic:blipFill>
+                    <a:blip r:embed="rId11"/>
+                    <a:stretch>
+                      <a:fillRect/>
+                    </a:stretch>
+                  </pic:blipFill>
+                  <pic:spPr>
+                    <a:xfrm>
+                      <a:off x="0" y="0"/>
+                      <a:ext cx="3821171" cy="982315"/>
+                    </a:xfrm>
+                    <a:prstGeom prst="rect">
+                      <a:avLst/>
+                    </a:prstGeom>
+                  </pic:spPr>
+                </pic:pic>
+              </a:graphicData>
+            </a:graphic>
+          </wp:inline>
+        </w:drawing>
+      </w:r>
+    </w:p>
     <w:sectPr>
       <w:pgSz w:w="12240" w:h="15840"/>
       <w:pgMar w:top="1417" w:right="1701" w:bottom="1417" w:left="1701" w:header="708" w:footer="708" w:gutter="0"/>
@@ -995,6 +1050,7 @@
   <w:style w:type="character" w:default="1" w:styleId="Fuentedeprrafopredeter">
     <w:name w:val="Default Paragraph Font"/>
     <w:uiPriority w:val="1"/>
+    <w:semiHidden/>
     <w:unhideWhenUsed/>
   </w:style>
   <w:style w:type="table" w:default="1" w:styleId="Tablanormal">

</xml_diff>